<commit_message>
add some class diagram
</commit_message>
<xml_diff>
--- a/4.docx
+++ b/4.docx
@@ -1,6 +1,6 @@
 
 <file path=word/document.xml><?xml version="1.0" encoding="utf-8"?>
-<w:document xmlns:wpc="http://schemas.microsoft.com/office/word/2010/wordprocessingCanvas" xmlns:mc="http://schemas.openxmlformats.org/markup-compatibility/2006" xmlns:o="urn:schemas-microsoft-com:office:office" xmlns:r="http://schemas.openxmlformats.org/officeDocument/2006/relationships" xmlns:m="http://schemas.openxmlformats.org/officeDocument/2006/math" xmlns:v="urn:schemas-microsoft-com:vml" xmlns:wp14="http://schemas.microsoft.com/office/word/2010/wordprocessingDrawing" xmlns:wp="http://schemas.openxmlformats.org/drawingml/2006/wordprocessingDrawing" xmlns:w10="urn:schemas-microsoft-com:office:word" xmlns:w="http://schemas.openxmlformats.org/wordprocessingml/2006/main" xmlns:w14="http://schemas.microsoft.com/office/word/2010/wordml" xmlns:wpg="http://schemas.microsoft.com/office/word/2010/wordprocessingGroup" xmlns:wpi="http://schemas.microsoft.com/office/word/2010/wordprocessingInk" xmlns:wne="http://schemas.microsoft.com/office/word/2006/wordml" xmlns:wps="http://schemas.microsoft.com/office/word/2010/wordprocessingShape" mc:Ignorable="w14 wp14">
+<w:document xmlns:ve="http://schemas.openxmlformats.org/markup-compatibility/2006" xmlns:o="urn:schemas-microsoft-com:office:office" xmlns:r="http://schemas.openxmlformats.org/officeDocument/2006/relationships" xmlns:m="http://schemas.openxmlformats.org/officeDocument/2006/math" xmlns:v="urn:schemas-microsoft-com:vml" xmlns:wp="http://schemas.openxmlformats.org/drawingml/2006/wordprocessingDrawing" xmlns:w10="urn:schemas-microsoft-com:office:word" xmlns:w="http://schemas.openxmlformats.org/wordprocessingml/2006/main" xmlns:wne="http://schemas.microsoft.com/office/word/2006/wordml">
   <w:body>
     <w:p>
       <w:pPr>
@@ -1352,7 +1352,7 @@
           <w:insideV w:val="single" w:sz="4" w:space="0" w:color="auto"/>
         </w:tblBorders>
         <w:tblLayout w:type="fixed"/>
-        <w:tblLook w:val="04A0" w:firstRow="1" w:lastRow="0" w:firstColumn="1" w:lastColumn="0" w:noHBand="0" w:noVBand="1"/>
+        <w:tblLook w:val="04A0"/>
       </w:tblPr>
       <w:tblGrid>
         <w:gridCol w:w="1668"/>
@@ -6539,7 +6539,7 @@
       <w:pPr>
         <w:spacing w:line="400" w:lineRule="exact"/>
         <w:rPr>
-          <w:rFonts w:ascii="Arial" w:hAnsi="Arial" w:cs="宋体" w:hint="eastAsia"/>
+          <w:rFonts w:ascii="Arial" w:hAnsi="Arial" w:cs="宋体"/>
           <w:sz w:val="24"/>
         </w:rPr>
       </w:pPr>
@@ -6566,28 +6566,131 @@
       </w:r>
       <w:bookmarkStart w:id="10" w:name="_GoBack"/>
       <w:bookmarkEnd w:id="10"/>
-    </w:p>
-    <w:p>
-      <w:pPr>
-        <w:spacing w:line="400" w:lineRule="exact"/>
-        <w:rPr>
-          <w:rFonts w:ascii="Arial" w:hAnsi="Arial" w:cs="宋体"/>
-          <w:sz w:val="24"/>
-        </w:rPr>
-      </w:pPr>
-      <w:r>
-        <w:rPr>
-          <w:rFonts w:ascii="Arial" w:hAnsi="Arial" w:cs="宋体" w:hint="eastAsia"/>
-          <w:sz w:val="24"/>
-        </w:rPr>
-        <w:t>服查看我的提报这个功能需要将数据库中的相应提报信息取出来显示给客服看，以列表的形式展现，要支持分页查看，每页十条记录。系统根据当前登录的客服的工号去数据库中查找，再将信息显示出来。查看我的提报功能类图如图</w:t>
-      </w:r>
-      <w:r>
-        <w:rPr>
-          <w:rFonts w:ascii="Arial" w:hAnsi="Arial" w:cs="宋体" w:hint="eastAsia"/>
-          <w:sz w:val="24"/>
-        </w:rPr>
-        <w:t>4.5</w:t>
+      <w:r>
+        <w:rPr>
+          <w:rFonts w:ascii="Arial" w:hAnsi="Arial" w:cs="宋体" w:hint="eastAsia"/>
+          <w:sz w:val="24"/>
+        </w:rPr>
+        <w:t>，</w:t>
+      </w:r>
+      <w:r>
+        <w:rPr>
+          <w:rFonts w:ascii="Arial" w:hAnsi="Arial" w:cs="宋体" w:hint="eastAsia"/>
+          <w:sz w:val="24"/>
+        </w:rPr>
+        <w:t>投资人可以查看所有可以投标的借款。</w:t>
+      </w:r>
+      <w:r>
+        <w:rPr>
+          <w:rFonts w:ascii="Arial" w:hAnsi="Arial" w:cs="宋体" w:hint="eastAsia"/>
+          <w:sz w:val="24"/>
+        </w:rPr>
+        <w:t>这一类查看借款的功能实现的方法大致是</w:t>
+      </w:r>
+      <w:r>
+        <w:rPr>
+          <w:rFonts w:ascii="Arial" w:hAnsi="Arial" w:cs="宋体" w:hint="eastAsia"/>
+          <w:sz w:val="24"/>
+        </w:rPr>
+        <w:t>一样的，只不过查询的条件不同，</w:t>
+      </w:r>
+      <w:r>
+        <w:rPr>
+          <w:rFonts w:ascii="Arial" w:hAnsi="Arial" w:cs="宋体" w:hint="eastAsia"/>
+          <w:sz w:val="24"/>
+        </w:rPr>
+        <w:t>因此提供查询服务的</w:t>
+      </w:r>
+      <w:r>
+        <w:rPr>
+          <w:rFonts w:ascii="Arial" w:hAnsi="Arial" w:cs="宋体" w:hint="eastAsia"/>
+          <w:sz w:val="24"/>
+        </w:rPr>
+        <w:t>Service</w:t>
+      </w:r>
+      <w:r>
+        <w:rPr>
+          <w:rFonts w:ascii="Arial" w:hAnsi="Arial" w:cs="宋体" w:hint="eastAsia"/>
+          <w:sz w:val="24"/>
+        </w:rPr>
+        <w:t>类可以公用，供不同的</w:t>
+      </w:r>
+      <w:r>
+        <w:rPr>
+          <w:rFonts w:ascii="Arial" w:hAnsi="Arial" w:cs="宋体" w:hint="eastAsia"/>
+          <w:sz w:val="24"/>
+        </w:rPr>
+        <w:t>Action</w:t>
+      </w:r>
+      <w:r>
+        <w:rPr>
+          <w:rFonts w:ascii="Arial" w:hAnsi="Arial" w:cs="宋体" w:hint="eastAsia"/>
+          <w:sz w:val="24"/>
+        </w:rPr>
+        <w:t>类调用。</w:t>
+      </w:r>
+      <w:r>
+        <w:rPr>
+          <w:rFonts w:ascii="Arial" w:hAnsi="Arial" w:cs="宋体" w:hint="eastAsia"/>
+          <w:sz w:val="24"/>
+        </w:rPr>
+        <w:t>查看借款功能包括查看借款列表和查看某个借款的详细信息，这些功能都由</w:t>
+      </w:r>
+      <w:r>
+        <w:rPr>
+          <w:rFonts w:ascii="Arial" w:hAnsi="Arial" w:cs="宋体" w:hint="eastAsia"/>
+          <w:sz w:val="24"/>
+        </w:rPr>
+        <w:t>DKService</w:t>
+      </w:r>
+      <w:r>
+        <w:rPr>
+          <w:rFonts w:ascii="Arial" w:hAnsi="Arial" w:cs="宋体" w:hint="eastAsia"/>
+          <w:sz w:val="24"/>
+        </w:rPr>
+        <w:t>中的方法去实现，</w:t>
+      </w:r>
+      <w:r>
+        <w:rPr>
+          <w:rFonts w:ascii="Arial" w:hAnsi="Arial" w:cs="宋体" w:hint="eastAsia"/>
+          <w:sz w:val="24"/>
+        </w:rPr>
+        <w:t>WDDKAction</w:t>
+      </w:r>
+      <w:r>
+        <w:rPr>
+          <w:rFonts w:ascii="Arial" w:hAnsi="Arial" w:cs="宋体" w:hint="eastAsia"/>
+          <w:sz w:val="24"/>
+        </w:rPr>
+        <w:t>接收借入人的查看借款的请求，</w:t>
+      </w:r>
+      <w:r>
+        <w:rPr>
+          <w:rFonts w:ascii="Arial" w:hAnsi="Arial" w:cs="宋体" w:hint="eastAsia"/>
+          <w:sz w:val="24"/>
+        </w:rPr>
+        <w:t>LCGLAction</w:t>
+      </w:r>
+      <w:r>
+        <w:rPr>
+          <w:rFonts w:ascii="Arial" w:hAnsi="Arial" w:cs="宋体" w:hint="eastAsia"/>
+          <w:sz w:val="24"/>
+        </w:rPr>
+        <w:t>接收借出人的查看借款的请求。</w:t>
+      </w:r>
+      <w:r>
+        <w:rPr>
+          <w:rFonts w:ascii="Arial" w:hAnsi="Arial" w:cs="宋体" w:hint="eastAsia"/>
+          <w:sz w:val="24"/>
+        </w:rPr>
+        <w:t>查看借款功能的类图如图</w:t>
+      </w:r>
+      <w:r>
+        <w:rPr>
+          <w:rFonts w:ascii="Arial" w:hAnsi="Arial" w:cs="宋体" w:hint="eastAsia"/>
+          <w:sz w:val="24"/>
+        </w:rPr>
+        <w:t>4.6</w:t>
       </w:r>
       <w:r>
         <w:rPr>
@@ -6604,42 +6707,13 @@
       <w:bookmarkStart w:id="11" w:name="_Toc324843216"/>
       <w:r>
         <w:rPr>
-          <w:rFonts w:hint="eastAsia"/>
-        </w:rPr>
-        <w:t>图</w:t>
-      </w:r>
-      <w:r>
-        <w:rPr>
-          <w:rFonts w:hint="eastAsia"/>
-        </w:rPr>
-        <w:t>4.5</w:t>
-      </w:r>
-      <w:r>
-        <w:rPr>
-          <w:rFonts w:hint="eastAsia"/>
           <w:noProof/>
         </w:rPr>
         <w:drawing>
-          <wp:anchor distT="0" distB="0" distL="114300" distR="114300" simplePos="0" relativeHeight="251661312" behindDoc="1" locked="0" layoutInCell="1" allowOverlap="1">
-            <wp:simplePos x="0" y="0"/>
-            <wp:positionH relativeFrom="column">
-              <wp:posOffset>20955</wp:posOffset>
-            </wp:positionH>
-            <wp:positionV relativeFrom="paragraph">
-              <wp:posOffset>104775</wp:posOffset>
-            </wp:positionV>
-            <wp:extent cx="5194935" cy="6490335"/>
-            <wp:effectExtent l="0" t="0" r="5715" b="5715"/>
-            <wp:wrapTight wrapText="bothSides">
-              <wp:wrapPolygon edited="0">
-                <wp:start x="0" y="0"/>
-                <wp:lineTo x="0" y="21556"/>
-                <wp:lineTo x="21545" y="21556"/>
-                <wp:lineTo x="21545" y="0"/>
-                <wp:lineTo x="0" y="0"/>
-              </wp:wrapPolygon>
-            </wp:wrapTight>
-            <wp:docPr id="8" name="图片 8" descr="classDiagram2"/>
+          <wp:inline distT="0" distB="0" distL="0" distR="0">
+            <wp:extent cx="5272506" cy="6329548"/>
+            <wp:effectExtent l="19050" t="0" r="4344" b="0"/>
+            <wp:docPr id="9" name="图片 2" descr="C:\Documents and Settings\Administrator\桌面\KXD Class Diagram.jpg"/>
             <wp:cNvGraphicFramePr>
               <a:graphicFrameLocks xmlns:a="http://schemas.openxmlformats.org/drawingml/2006/main" noChangeAspect="1"/>
             </wp:cNvGraphicFramePr>
@@ -6647,19 +6721,13 @@
               <a:graphicData uri="http://schemas.openxmlformats.org/drawingml/2006/picture">
                 <pic:pic xmlns:pic="http://schemas.openxmlformats.org/drawingml/2006/picture">
                   <pic:nvPicPr>
-                    <pic:cNvPr id="0" name="Picture 4" descr="classDiagram2"/>
+                    <pic:cNvPr id="0" name="Picture 2" descr="C:\Documents and Settings\Administrator\桌面\KXD Class Diagram.jpg"/>
                     <pic:cNvPicPr>
                       <a:picLocks noChangeAspect="1" noChangeArrowheads="1"/>
                     </pic:cNvPicPr>
                   </pic:nvPicPr>
                   <pic:blipFill>
-                    <a:blip r:embed="rId12" cstate="print">
-                      <a:extLst>
-                        <a:ext uri="{28A0092B-C50C-407E-A947-70E740481C1C}">
-                          <a14:useLocalDpi xmlns:a14="http://schemas.microsoft.com/office/drawing/2010/main" val="0"/>
-                        </a:ext>
-                      </a:extLst>
-                    </a:blip>
+                    <a:blip r:embed="rId12"/>
                     <a:srcRect/>
                     <a:stretch>
                       <a:fillRect/>
@@ -6668,14 +6736,826 @@
                   <pic:spPr bwMode="auto">
                     <a:xfrm>
                       <a:off x="0" y="0"/>
-                      <a:ext cx="5194935" cy="6490335"/>
+                      <a:ext cx="5274310" cy="6331714"/>
                     </a:xfrm>
                     <a:prstGeom prst="rect">
                       <a:avLst/>
                     </a:prstGeom>
                     <a:noFill/>
-                    <a:ln>
+                    <a:ln w="9525">
                       <a:noFill/>
+                      <a:miter lim="800000"/>
+                      <a:headEnd/>
+                      <a:tailEnd/>
+                    </a:ln>
+                  </pic:spPr>
+                </pic:pic>
+              </a:graphicData>
+            </a:graphic>
+          </wp:inline>
+        </w:drawing>
+      </w:r>
+      <w:r>
+        <w:rPr>
+          <w:rFonts w:hint="eastAsia"/>
+        </w:rPr>
+        <w:t>图</w:t>
+      </w:r>
+      <w:r>
+        <w:rPr>
+          <w:rFonts w:hint="eastAsia"/>
+        </w:rPr>
+        <w:t>4.6</w:t>
+      </w:r>
+      <w:r>
+        <w:rPr>
+          <w:rFonts w:hint="eastAsia"/>
+        </w:rPr>
+        <w:t>查看借款</w:t>
+      </w:r>
+      <w:r>
+        <w:rPr>
+          <w:rFonts w:hint="eastAsia"/>
+        </w:rPr>
+        <w:t>功能类图</w:t>
+      </w:r>
+      <w:bookmarkEnd w:id="11"/>
+    </w:p>
+    <w:p>
+      <w:pPr>
+        <w:spacing w:line="400" w:lineRule="exact"/>
+        <w:rPr>
+          <w:rFonts w:ascii="Arial" w:hAnsi="Arial" w:cs="宋体" w:hint="eastAsia"/>
+          <w:sz w:val="24"/>
+        </w:rPr>
+      </w:pPr>
+      <w:r>
+        <w:rPr>
+          <w:rFonts w:ascii="Arial" w:hAnsi="Arial" w:cs="宋体" w:hint="eastAsia"/>
+          <w:sz w:val="24"/>
+        </w:rPr>
+        <w:lastRenderedPageBreak/>
+        <w:tab/>
+      </w:r>
+      <w:r>
+        <w:rPr>
+          <w:rFonts w:ascii="Arial" w:hAnsi="Arial" w:cs="宋体" w:hint="eastAsia"/>
+          <w:sz w:val="24"/>
+        </w:rPr>
+        <w:t>如图</w:t>
+      </w:r>
+      <w:r>
+        <w:rPr>
+          <w:rFonts w:ascii="Arial" w:hAnsi="Arial" w:cs="宋体" w:hint="eastAsia"/>
+          <w:sz w:val="24"/>
+        </w:rPr>
+        <w:t>4.6</w:t>
+      </w:r>
+      <w:r>
+        <w:rPr>
+          <w:rFonts w:ascii="Arial" w:hAnsi="Arial" w:cs="宋体" w:hint="eastAsia"/>
+          <w:sz w:val="24"/>
+        </w:rPr>
+        <w:t>所示，</w:t>
+      </w:r>
+      <w:r>
+        <w:rPr>
+          <w:rFonts w:ascii="Arial" w:hAnsi="Arial" w:cs="宋体" w:hint="eastAsia"/>
+          <w:sz w:val="24"/>
+        </w:rPr>
+        <w:t>WDDKAction</w:t>
+      </w:r>
+      <w:r>
+        <w:rPr>
+          <w:rFonts w:ascii="Arial" w:hAnsi="Arial" w:cs="宋体" w:hint="eastAsia"/>
+          <w:sz w:val="24"/>
+        </w:rPr>
+        <w:t>中的六个方法满足不同条件的借款查询，</w:t>
+      </w:r>
+      <w:r>
+        <w:rPr>
+          <w:rFonts w:ascii="Arial" w:hAnsi="Arial" w:cs="宋体" w:hint="eastAsia"/>
+          <w:sz w:val="24"/>
+        </w:rPr>
+        <w:t>toDKZTCLQ</w:t>
+      </w:r>
+      <w:r>
+        <w:rPr>
+          <w:rFonts w:ascii="Arial" w:hAnsi="Arial" w:cs="宋体" w:hint="eastAsia"/>
+          <w:sz w:val="24"/>
+        </w:rPr>
+        <w:t>方法使页面跳转至借入人成立前的借款页面，</w:t>
+      </w:r>
+      <w:r>
+        <w:rPr>
+          <w:rFonts w:ascii="Arial" w:hAnsi="Arial" w:cs="宋体" w:hint="eastAsia"/>
+          <w:sz w:val="24"/>
+        </w:rPr>
+        <w:t>toDKZTCL</w:t>
+      </w:r>
+      <w:r>
+        <w:rPr>
+          <w:rFonts w:ascii="Arial" w:hAnsi="Arial" w:cs="宋体" w:hint="eastAsia"/>
+          <w:sz w:val="24"/>
+        </w:rPr>
+        <w:t>方法使页面跳转至借入人已成立的借款页面，</w:t>
+      </w:r>
+      <w:r>
+        <w:rPr>
+          <w:rFonts w:ascii="Arial" w:hAnsi="Arial" w:cs="宋体" w:hint="eastAsia"/>
+          <w:sz w:val="24"/>
+        </w:rPr>
+        <w:t>toDKZTJS</w:t>
+      </w:r>
+      <w:r>
+        <w:rPr>
+          <w:rFonts w:ascii="Arial" w:hAnsi="Arial" w:cs="宋体" w:hint="eastAsia"/>
+          <w:sz w:val="24"/>
+        </w:rPr>
+        <w:t>方法使页面跳转至借入人已结束的借款页面，</w:t>
+      </w:r>
+      <w:r>
+        <w:rPr>
+          <w:rFonts w:ascii="Arial" w:hAnsi="Arial" w:cs="宋体" w:hint="eastAsia"/>
+          <w:sz w:val="24"/>
+        </w:rPr>
+        <w:t>pageQueryDKZTCL</w:t>
+      </w:r>
+      <w:r>
+        <w:rPr>
+          <w:rFonts w:ascii="Arial" w:hAnsi="Arial" w:cs="宋体" w:hint="eastAsia"/>
+          <w:sz w:val="24"/>
+        </w:rPr>
+        <w:t>方法分页查询已成立的借款列表，</w:t>
+      </w:r>
+      <w:r>
+        <w:rPr>
+          <w:rFonts w:ascii="Arial" w:hAnsi="Arial" w:cs="宋体" w:hint="eastAsia"/>
+          <w:sz w:val="24"/>
+        </w:rPr>
+        <w:t>pageQueryDKZTJS</w:t>
+      </w:r>
+      <w:r>
+        <w:rPr>
+          <w:rFonts w:ascii="Arial" w:hAnsi="Arial" w:cs="宋体" w:hint="eastAsia"/>
+          <w:sz w:val="24"/>
+        </w:rPr>
+        <w:t>方法分页查询已结束的借款列表，</w:t>
+      </w:r>
+      <w:r>
+        <w:rPr>
+          <w:rFonts w:ascii="Arial" w:hAnsi="Arial" w:cs="宋体" w:hint="eastAsia"/>
+          <w:sz w:val="24"/>
+        </w:rPr>
+        <w:t>toDKZTCLQDetail</w:t>
+      </w:r>
+      <w:r>
+        <w:rPr>
+          <w:rFonts w:ascii="Arial" w:hAnsi="Arial" w:cs="宋体" w:hint="eastAsia"/>
+          <w:sz w:val="24"/>
+        </w:rPr>
+        <w:t>方法使页面跳转至成立前的某比借款的详情页面，</w:t>
+      </w:r>
+      <w:r>
+        <w:rPr>
+          <w:rFonts w:ascii="Arial" w:hAnsi="Arial" w:cs="宋体" w:hint="eastAsia"/>
+          <w:sz w:val="24"/>
+        </w:rPr>
+        <w:t>toDKZTCLJSDetail</w:t>
+      </w:r>
+      <w:r>
+        <w:rPr>
+          <w:rFonts w:ascii="Arial" w:hAnsi="Arial" w:cs="宋体" w:hint="eastAsia"/>
+          <w:sz w:val="24"/>
+        </w:rPr>
+        <w:t>方法使页面跳转至已成立或已结束的某比借款的详情页面。</w:t>
+      </w:r>
+      <w:r>
+        <w:rPr>
+          <w:rFonts w:ascii="Arial" w:hAnsi="Arial" w:cs="宋体" w:hint="eastAsia"/>
+          <w:sz w:val="24"/>
+        </w:rPr>
+        <w:t>LCGLAction</w:t>
+      </w:r>
+      <w:r>
+        <w:rPr>
+          <w:rFonts w:ascii="Arial" w:hAnsi="Arial" w:cs="宋体" w:hint="eastAsia"/>
+          <w:sz w:val="24"/>
+        </w:rPr>
+        <w:t>中</w:t>
+      </w:r>
+      <w:r>
+        <w:rPr>
+          <w:rFonts w:ascii="Arial" w:hAnsi="Arial" w:cs="宋体" w:hint="eastAsia"/>
+          <w:sz w:val="24"/>
+        </w:rPr>
+        <w:t>的四个方法满足借出人对借款的查询需求，</w:t>
+      </w:r>
+      <w:r>
+        <w:rPr>
+          <w:rFonts w:ascii="Arial" w:hAnsi="Arial" w:cs="宋体"/>
+          <w:sz w:val="24"/>
+        </w:rPr>
+        <w:t>toCXJKXX_XQ</w:t>
+      </w:r>
+      <w:r>
+        <w:rPr>
+          <w:rFonts w:ascii="Arial" w:hAnsi="Arial" w:cs="宋体" w:hint="eastAsia"/>
+          <w:sz w:val="24"/>
+        </w:rPr>
+        <w:t>方法是私有方法，可以跳转到借款详情页面，这个私有方法供别的方法调用，</w:t>
+      </w:r>
+      <w:r>
+        <w:rPr>
+          <w:rFonts w:ascii="Arial" w:hAnsi="Arial" w:cs="宋体" w:hint="eastAsia"/>
+          <w:sz w:val="24"/>
+        </w:rPr>
+        <w:t>toDKXXXQ</w:t>
+      </w:r>
+      <w:r>
+        <w:rPr>
+          <w:rFonts w:ascii="Arial" w:hAnsi="Arial" w:cs="宋体" w:hint="eastAsia"/>
+          <w:sz w:val="24"/>
+        </w:rPr>
+        <w:t>方法首先对借出人进行权限验证，验证通过后调用</w:t>
+      </w:r>
+      <w:r>
+        <w:rPr>
+          <w:rFonts w:ascii="Arial" w:hAnsi="Arial" w:cs="宋体"/>
+          <w:sz w:val="24"/>
+        </w:rPr>
+        <w:t>toCXJKXX_XQ</w:t>
+      </w:r>
+      <w:r>
+        <w:rPr>
+          <w:rFonts w:ascii="Arial" w:hAnsi="Arial" w:cs="宋体" w:hint="eastAsia"/>
+          <w:sz w:val="24"/>
+        </w:rPr>
+        <w:t>方法跳</w:t>
+      </w:r>
+      <w:r>
+        <w:rPr>
+          <w:rFonts w:ascii="Arial" w:hAnsi="Arial" w:cs="宋体" w:hint="eastAsia"/>
+          <w:sz w:val="24"/>
+        </w:rPr>
+        <w:t>转至借款详情页面，这两个方法共同实现了借出</w:t>
+      </w:r>
+      <w:r>
+        <w:rPr>
+          <w:rFonts w:ascii="Arial" w:hAnsi="Arial" w:cs="宋体" w:hint="eastAsia"/>
+          <w:sz w:val="24"/>
+        </w:rPr>
+        <w:t>人查看借款详情的功能，</w:t>
+      </w:r>
+      <w:r>
+        <w:rPr>
+          <w:rFonts w:ascii="Arial" w:hAnsi="Arial" w:cs="宋体" w:hint="eastAsia"/>
+          <w:sz w:val="24"/>
+        </w:rPr>
+        <w:t>getLCXXByPage</w:t>
+      </w:r>
+      <w:r>
+        <w:rPr>
+          <w:rFonts w:ascii="Arial" w:hAnsi="Arial" w:cs="宋体" w:hint="eastAsia"/>
+          <w:sz w:val="24"/>
+        </w:rPr>
+        <w:t>方法分页显示筹集中的借款，</w:t>
+      </w:r>
+      <w:r>
+        <w:rPr>
+          <w:rFonts w:ascii="Arial" w:hAnsi="Arial" w:cs="宋体" w:hint="eastAsia"/>
+          <w:sz w:val="24"/>
+        </w:rPr>
+        <w:t>toDKXXPage</w:t>
+      </w:r>
+      <w:r>
+        <w:rPr>
+          <w:rFonts w:ascii="Arial" w:hAnsi="Arial" w:cs="宋体" w:hint="eastAsia"/>
+          <w:sz w:val="24"/>
+        </w:rPr>
+        <w:t>方法使页面跳转至借出人查询借款页面。</w:t>
+      </w:r>
+      <w:r>
+        <w:rPr>
+          <w:rFonts w:ascii="Arial" w:hAnsi="Arial" w:cs="宋体" w:hint="eastAsia"/>
+          <w:sz w:val="24"/>
+        </w:rPr>
+        <w:t>DKService</w:t>
+      </w:r>
+      <w:r>
+        <w:rPr>
+          <w:rFonts w:ascii="Arial" w:hAnsi="Arial" w:cs="宋体" w:hint="eastAsia"/>
+          <w:sz w:val="24"/>
+        </w:rPr>
+        <w:t>提供几个方法供前面两个</w:t>
+      </w:r>
+      <w:r>
+        <w:rPr>
+          <w:rFonts w:ascii="Arial" w:hAnsi="Arial" w:cs="宋体" w:hint="eastAsia"/>
+          <w:sz w:val="24"/>
+        </w:rPr>
+        <w:t>Action</w:t>
+      </w:r>
+      <w:r>
+        <w:rPr>
+          <w:rFonts w:ascii="Arial" w:hAnsi="Arial" w:cs="宋体" w:hint="eastAsia"/>
+          <w:sz w:val="24"/>
+        </w:rPr>
+        <w:t>调用，</w:t>
+      </w:r>
+      <w:r>
+        <w:rPr>
+          <w:rFonts w:ascii="Arial" w:hAnsi="Arial" w:cs="宋体" w:hint="eastAsia"/>
+          <w:sz w:val="24"/>
+        </w:rPr>
+        <w:t>searchDKInfo</w:t>
+      </w:r>
+      <w:r>
+        <w:rPr>
+          <w:rFonts w:ascii="Arial" w:hAnsi="Arial" w:cs="宋体" w:hint="eastAsia"/>
+          <w:sz w:val="24"/>
+        </w:rPr>
+        <w:t>方法</w:t>
+      </w:r>
+      <w:r>
+        <w:rPr>
+          <w:rFonts w:ascii="Arial" w:hAnsi="Arial" w:cs="宋体" w:hint="eastAsia"/>
+          <w:sz w:val="24"/>
+        </w:rPr>
+        <w:t>根据传递的参数不同返回满足不同查询条件的借款列表，</w:t>
+      </w:r>
+      <w:r>
+        <w:rPr>
+          <w:rFonts w:ascii="Arial" w:hAnsi="Arial" w:cs="宋体" w:hint="eastAsia"/>
+          <w:sz w:val="24"/>
+        </w:rPr>
+        <w:t>searchDKInfoById</w:t>
+      </w:r>
+      <w:r>
+        <w:rPr>
+          <w:rFonts w:ascii="Arial" w:hAnsi="Arial" w:cs="宋体" w:hint="eastAsia"/>
+          <w:sz w:val="24"/>
+        </w:rPr>
+        <w:t>方法</w:t>
+      </w:r>
+      <w:r>
+        <w:rPr>
+          <w:rFonts w:ascii="Arial" w:hAnsi="Arial" w:cs="宋体" w:hint="eastAsia"/>
+          <w:sz w:val="24"/>
+        </w:rPr>
+        <w:t>根据</w:t>
+      </w:r>
+      <w:r>
+        <w:rPr>
+          <w:rFonts w:ascii="Arial" w:hAnsi="Arial" w:cs="宋体" w:hint="eastAsia"/>
+          <w:sz w:val="24"/>
+        </w:rPr>
+        <w:t>借款</w:t>
+      </w:r>
+      <w:r>
+        <w:rPr>
+          <w:rFonts w:ascii="Arial" w:hAnsi="Arial" w:cs="宋体" w:hint="eastAsia"/>
+          <w:sz w:val="24"/>
+        </w:rPr>
+        <w:t>id</w:t>
+      </w:r>
+      <w:r>
+        <w:rPr>
+          <w:rFonts w:ascii="Arial" w:hAnsi="Arial" w:cs="宋体" w:hint="eastAsia"/>
+          <w:sz w:val="24"/>
+        </w:rPr>
+        <w:t>查询借款信息</w:t>
+      </w:r>
+      <w:r>
+        <w:rPr>
+          <w:rFonts w:ascii="Arial" w:hAnsi="Arial" w:cs="宋体" w:hint="eastAsia"/>
+          <w:sz w:val="24"/>
+        </w:rPr>
+        <w:t>，</w:t>
+      </w:r>
+      <w:r>
+        <w:rPr>
+          <w:rFonts w:ascii="Arial" w:hAnsi="Arial" w:cs="宋体" w:hint="eastAsia"/>
+          <w:sz w:val="24"/>
+        </w:rPr>
+        <w:t>DKService</w:t>
+      </w:r>
+      <w:r>
+        <w:rPr>
+          <w:rFonts w:ascii="Arial" w:hAnsi="Arial" w:cs="宋体" w:hint="eastAsia"/>
+          <w:sz w:val="24"/>
+        </w:rPr>
+        <w:t>的这些方法调用</w:t>
+      </w:r>
+      <w:r>
+        <w:rPr>
+          <w:rFonts w:ascii="Arial" w:hAnsi="Arial" w:cs="宋体" w:hint="eastAsia"/>
+          <w:sz w:val="24"/>
+        </w:rPr>
+        <w:t>BaseService</w:t>
+      </w:r>
+      <w:r>
+        <w:rPr>
+          <w:rFonts w:ascii="Arial" w:hAnsi="Arial" w:cs="宋体" w:hint="eastAsia"/>
+          <w:sz w:val="24"/>
+        </w:rPr>
+        <w:t>的</w:t>
+      </w:r>
+      <w:r>
+        <w:rPr>
+          <w:rFonts w:ascii="Arial" w:hAnsi="Arial" w:cs="宋体" w:hint="eastAsia"/>
+          <w:sz w:val="24"/>
+        </w:rPr>
+        <w:t>findList</w:t>
+      </w:r>
+      <w:r>
+        <w:rPr>
+          <w:rFonts w:ascii="Arial" w:hAnsi="Arial" w:cs="宋体" w:hint="eastAsia"/>
+          <w:sz w:val="24"/>
+        </w:rPr>
+        <w:t>、</w:t>
+      </w:r>
+      <w:r>
+        <w:rPr>
+          <w:rFonts w:ascii="Arial" w:hAnsi="Arial" w:cs="宋体" w:hint="eastAsia"/>
+          <w:sz w:val="24"/>
+        </w:rPr>
+        <w:t>pageQuery</w:t>
+      </w:r>
+      <w:r>
+        <w:rPr>
+          <w:rFonts w:ascii="Arial" w:hAnsi="Arial" w:cs="宋体" w:hint="eastAsia"/>
+          <w:sz w:val="24"/>
+        </w:rPr>
+        <w:t>等方法</w:t>
+      </w:r>
+      <w:r>
+        <w:rPr>
+          <w:rFonts w:ascii="Arial" w:hAnsi="Arial" w:cs="宋体" w:hint="eastAsia"/>
+          <w:sz w:val="24"/>
+        </w:rPr>
+        <w:t>获得借款数据，而</w:t>
+      </w:r>
+      <w:r>
+        <w:rPr>
+          <w:rFonts w:ascii="Arial" w:hAnsi="Arial" w:cs="宋体" w:hint="eastAsia"/>
+          <w:sz w:val="24"/>
+        </w:rPr>
+        <w:t>BaseService</w:t>
+      </w:r>
+      <w:r>
+        <w:rPr>
+          <w:rFonts w:ascii="Arial" w:hAnsi="Arial" w:cs="宋体" w:hint="eastAsia"/>
+          <w:sz w:val="24"/>
+        </w:rPr>
+        <w:t>最终还是调用</w:t>
+      </w:r>
+      <w:r>
+        <w:rPr>
+          <w:rFonts w:ascii="Arial" w:hAnsi="Arial" w:cs="宋体" w:hint="eastAsia"/>
+          <w:sz w:val="24"/>
+        </w:rPr>
+        <w:t>BaseDao</w:t>
+      </w:r>
+      <w:r>
+        <w:rPr>
+          <w:rFonts w:ascii="Arial" w:hAnsi="Arial" w:cs="宋体" w:hint="eastAsia"/>
+          <w:sz w:val="24"/>
+        </w:rPr>
+        <w:t>的查询方法来完成对借款的查询。</w:t>
+      </w:r>
+      <w:r>
+        <w:rPr>
+          <w:rFonts w:ascii="Arial" w:hAnsi="Arial" w:cs="宋体" w:hint="eastAsia"/>
+          <w:sz w:val="24"/>
+        </w:rPr>
+        <w:t>BaseDao</w:t>
+      </w:r>
+      <w:r>
+        <w:rPr>
+          <w:rFonts w:ascii="Arial" w:hAnsi="Arial" w:cs="宋体" w:hint="eastAsia"/>
+          <w:sz w:val="24"/>
+        </w:rPr>
+        <w:t>继承了</w:t>
+      </w:r>
+      <w:r>
+        <w:rPr>
+          <w:rFonts w:ascii="Arial" w:hAnsi="Arial" w:cs="宋体" w:hint="eastAsia"/>
+          <w:sz w:val="24"/>
+        </w:rPr>
+        <w:t>iBatis</w:t>
+      </w:r>
+      <w:r>
+        <w:rPr>
+          <w:rFonts w:ascii="Arial" w:hAnsi="Arial" w:cs="宋体" w:hint="eastAsia"/>
+          <w:sz w:val="24"/>
+        </w:rPr>
+        <w:t>提供的</w:t>
+      </w:r>
+      <w:r>
+        <w:rPr>
+          <w:rFonts w:ascii="Arial" w:hAnsi="Arial" w:cs="宋体" w:hint="eastAsia"/>
+          <w:sz w:val="24"/>
+        </w:rPr>
+        <w:t>SqlMapClientDaoSupport</w:t>
+      </w:r>
+      <w:r>
+        <w:rPr>
+          <w:rFonts w:ascii="Arial" w:hAnsi="Arial" w:cs="宋体" w:hint="eastAsia"/>
+          <w:sz w:val="24"/>
+        </w:rPr>
+        <w:t>类，通过继承这个类可以找到配置在</w:t>
+      </w:r>
+      <w:r>
+        <w:rPr>
+          <w:rFonts w:ascii="Arial" w:hAnsi="Arial" w:cs="宋体" w:hint="eastAsia"/>
+          <w:sz w:val="24"/>
+        </w:rPr>
+        <w:t>XML</w:t>
+      </w:r>
+      <w:r>
+        <w:rPr>
+          <w:rFonts w:ascii="Arial" w:hAnsi="Arial" w:cs="宋体" w:hint="eastAsia"/>
+          <w:sz w:val="24"/>
+        </w:rPr>
+        <w:t>文件中的</w:t>
+      </w:r>
+      <w:r>
+        <w:rPr>
+          <w:rFonts w:ascii="Arial" w:hAnsi="Arial" w:cs="宋体" w:hint="eastAsia"/>
+          <w:sz w:val="24"/>
+        </w:rPr>
+        <w:t>Sql</w:t>
+      </w:r>
+      <w:r>
+        <w:rPr>
+          <w:rFonts w:ascii="Arial" w:hAnsi="Arial" w:cs="宋体" w:hint="eastAsia"/>
+          <w:sz w:val="24"/>
+        </w:rPr>
+        <w:t>语句并把参数传过去，从而完成向数据库的查找。</w:t>
+      </w:r>
+      <w:r>
+        <w:rPr>
+          <w:rFonts w:ascii="Arial" w:hAnsi="Arial" w:cs="宋体" w:hint="eastAsia"/>
+          <w:sz w:val="24"/>
+        </w:rPr>
+        <w:t>图</w:t>
+      </w:r>
+      <w:r>
+        <w:rPr>
+          <w:rFonts w:ascii="Arial" w:hAnsi="Arial" w:cs="宋体" w:hint="eastAsia"/>
+          <w:sz w:val="24"/>
+        </w:rPr>
+        <w:t>4.6</w:t>
+      </w:r>
+      <w:r>
+        <w:rPr>
+          <w:rFonts w:ascii="Arial" w:hAnsi="Arial" w:cs="宋体" w:hint="eastAsia"/>
+          <w:sz w:val="24"/>
+        </w:rPr>
+        <w:t>中还有一个</w:t>
+      </w:r>
+      <w:r>
+        <w:rPr>
+          <w:rFonts w:ascii="Arial" w:hAnsi="Arial" w:cs="宋体" w:hint="eastAsia"/>
+          <w:sz w:val="24"/>
+        </w:rPr>
+        <w:t>ParamUtil</w:t>
+      </w:r>
+      <w:r>
+        <w:rPr>
+          <w:rFonts w:ascii="Arial" w:hAnsi="Arial" w:cs="宋体" w:hint="eastAsia"/>
+          <w:sz w:val="24"/>
+        </w:rPr>
+        <w:t>类，该类是一个工具类，会被</w:t>
+      </w:r>
+      <w:r>
+        <w:rPr>
+          <w:rFonts w:ascii="Arial" w:hAnsi="Arial" w:cs="宋体" w:hint="eastAsia"/>
+          <w:sz w:val="24"/>
+        </w:rPr>
+        <w:t>WDDKAction</w:t>
+      </w:r>
+      <w:r>
+        <w:rPr>
+          <w:rFonts w:ascii="Arial" w:hAnsi="Arial" w:cs="宋体" w:hint="eastAsia"/>
+          <w:sz w:val="24"/>
+        </w:rPr>
+        <w:t>和</w:t>
+      </w:r>
+      <w:r>
+        <w:rPr>
+          <w:rFonts w:ascii="Arial" w:hAnsi="Arial" w:cs="宋体" w:hint="eastAsia"/>
+          <w:sz w:val="24"/>
+        </w:rPr>
+        <w:t>LCGLAction</w:t>
+      </w:r>
+      <w:r>
+        <w:rPr>
+          <w:rFonts w:ascii="Arial" w:hAnsi="Arial" w:cs="宋体" w:hint="eastAsia"/>
+          <w:sz w:val="24"/>
+        </w:rPr>
+        <w:t>调用到，该类的</w:t>
+      </w:r>
+      <w:r>
+        <w:rPr>
+          <w:rFonts w:ascii="Arial" w:hAnsi="Arial" w:cs="宋体"/>
+          <w:sz w:val="24"/>
+        </w:rPr>
+        <w:t>putStr2Map</w:t>
+      </w:r>
+      <w:r>
+        <w:rPr>
+          <w:rFonts w:ascii="Arial" w:hAnsi="Arial" w:cs="宋体" w:hint="eastAsia"/>
+          <w:sz w:val="24"/>
+        </w:rPr>
+        <w:t>方法可以从</w:t>
+      </w:r>
+      <w:r>
+        <w:rPr>
+          <w:rFonts w:ascii="Arial" w:hAnsi="Arial" w:cs="宋体" w:hint="eastAsia"/>
+          <w:sz w:val="24"/>
+        </w:rPr>
+        <w:t>Http</w:t>
+      </w:r>
+      <w:r>
+        <w:rPr>
+          <w:rFonts w:ascii="Arial" w:hAnsi="Arial" w:cs="宋体" w:hint="eastAsia"/>
+          <w:sz w:val="24"/>
+        </w:rPr>
+        <w:t>Servlet</w:t>
+      </w:r>
+      <w:r>
+        <w:rPr>
+          <w:rFonts w:ascii="Arial" w:hAnsi="Arial" w:cs="宋体" w:hint="eastAsia"/>
+          <w:sz w:val="24"/>
+        </w:rPr>
+        <w:t>Request</w:t>
+      </w:r>
+      <w:r>
+        <w:rPr>
+          <w:rFonts w:ascii="Arial" w:hAnsi="Arial" w:cs="宋体" w:hint="eastAsia"/>
+          <w:sz w:val="24"/>
+        </w:rPr>
+        <w:t>中获取参数并存放到</w:t>
+      </w:r>
+      <w:r>
+        <w:rPr>
+          <w:rFonts w:ascii="Arial" w:hAnsi="Arial" w:cs="宋体" w:hint="eastAsia"/>
+          <w:sz w:val="24"/>
+        </w:rPr>
+        <w:t>Map</w:t>
+      </w:r>
+      <w:r>
+        <w:rPr>
+          <w:rFonts w:ascii="Arial" w:hAnsi="Arial" w:cs="宋体" w:hint="eastAsia"/>
+          <w:sz w:val="24"/>
+        </w:rPr>
+        <w:t>中。</w:t>
+      </w:r>
+    </w:p>
+    <w:p>
+      <w:pPr>
+        <w:spacing w:line="400" w:lineRule="exact"/>
+        <w:rPr>
+          <w:rFonts w:ascii="Arial" w:hAnsi="Arial" w:cs="宋体" w:hint="eastAsia"/>
+          <w:b/>
+          <w:sz w:val="24"/>
+        </w:rPr>
+      </w:pPr>
+      <w:r>
+        <w:rPr>
+          <w:rFonts w:ascii="Arial" w:hAnsi="Arial" w:cs="宋体" w:hint="eastAsia"/>
+          <w:b/>
+          <w:sz w:val="24"/>
+        </w:rPr>
+        <w:t>对借款投标</w:t>
+      </w:r>
+      <w:r>
+        <w:rPr>
+          <w:rFonts w:ascii="Arial" w:hAnsi="Arial" w:cs="宋体" w:hint="eastAsia"/>
+          <w:b/>
+          <w:sz w:val="24"/>
+        </w:rPr>
+        <w:t>功能类的设计</w:t>
+      </w:r>
+    </w:p>
+    <w:p>
+      <w:pPr>
+        <w:spacing w:line="400" w:lineRule="exact"/>
+        <w:rPr>
+          <w:rFonts w:ascii="Arial" w:hAnsi="Arial" w:cs="宋体" w:hint="eastAsia"/>
+          <w:b/>
+          <w:sz w:val="24"/>
+        </w:rPr>
+      </w:pPr>
+    </w:p>
+    <w:p>
+      <w:pPr>
+        <w:spacing w:line="400" w:lineRule="exact"/>
+        <w:jc w:val="center"/>
+        <w:rPr>
+          <w:rFonts w:ascii="Arial" w:hAnsi="Arial" w:cs="宋体"/>
+          <w:b/>
+          <w:sz w:val="24"/>
+        </w:rPr>
+      </w:pPr>
+      <w:r>
+        <w:rPr>
+          <w:rFonts w:ascii="Arial" w:hAnsi="Arial" w:cs="宋体" w:hint="eastAsia"/>
+          <w:sz w:val="24"/>
+        </w:rPr>
+        <w:lastRenderedPageBreak/>
+        <w:t>图</w:t>
+      </w:r>
+      <w:r>
+        <w:rPr>
+          <w:rFonts w:ascii="Arial" w:hAnsi="Arial" w:cs="宋体" w:hint="eastAsia"/>
+          <w:sz w:val="24"/>
+        </w:rPr>
+        <w:t>4.7</w:t>
+      </w:r>
+      <w:r>
+        <w:rPr>
+          <w:rFonts w:ascii="Arial" w:hAnsi="Arial" w:cs="宋体" w:hint="eastAsia"/>
+          <w:sz w:val="24"/>
+        </w:rPr>
+        <w:t>对</w:t>
+      </w:r>
+      <w:r>
+        <w:rPr>
+          <w:rFonts w:ascii="Arial" w:hAnsi="Arial" w:cs="宋体" w:hint="eastAsia"/>
+          <w:sz w:val="24"/>
+        </w:rPr>
+        <w:t>借款</w:t>
+      </w:r>
+      <w:r>
+        <w:rPr>
+          <w:rFonts w:ascii="Arial" w:hAnsi="Arial" w:cs="宋体" w:hint="eastAsia"/>
+          <w:sz w:val="24"/>
+        </w:rPr>
+        <w:t>投标</w:t>
+      </w:r>
+      <w:r>
+        <w:rPr>
+          <w:rFonts w:ascii="Arial" w:hAnsi="Arial" w:cs="宋体" w:hint="eastAsia"/>
+          <w:sz w:val="24"/>
+        </w:rPr>
+        <w:t>功能类图</w:t>
+      </w:r>
+      <w:r>
+        <w:rPr>
+          <w:rFonts w:ascii="Arial" w:hAnsi="Arial" w:cs="宋体"/>
+          <w:b/>
+          <w:noProof/>
+          <w:sz w:val="24"/>
+        </w:rPr>
+        <w:drawing>
+          <wp:anchor distT="0" distB="0" distL="114300" distR="114300" simplePos="0" relativeHeight="251672576" behindDoc="0" locked="0" layoutInCell="1" allowOverlap="1">
+            <wp:simplePos x="1165019" y="308758"/>
+            <wp:positionH relativeFrom="margin">
+              <wp:align>left</wp:align>
+            </wp:positionH>
+            <wp:positionV relativeFrom="margin">
+              <wp:align>top</wp:align>
+            </wp:positionV>
+            <wp:extent cx="5274805" cy="6905502"/>
+            <wp:effectExtent l="19050" t="0" r="2045" b="0"/>
+            <wp:wrapSquare wrapText="bothSides"/>
+            <wp:docPr id="11" name="图片 4" descr="C:\Documents and Settings\Administrator\桌面\KXD Class Diagram.jpg"/>
+            <wp:cNvGraphicFramePr>
+              <a:graphicFrameLocks xmlns:a="http://schemas.openxmlformats.org/drawingml/2006/main" noChangeAspect="1"/>
+            </wp:cNvGraphicFramePr>
+            <a:graphic xmlns:a="http://schemas.openxmlformats.org/drawingml/2006/main">
+              <a:graphicData uri="http://schemas.openxmlformats.org/drawingml/2006/picture">
+                <pic:pic xmlns:pic="http://schemas.openxmlformats.org/drawingml/2006/picture">
+                  <pic:nvPicPr>
+                    <pic:cNvPr id="0" name="Picture 4" descr="C:\Documents and Settings\Administrator\桌面\KXD Class Diagram.jpg"/>
+                    <pic:cNvPicPr>
+                      <a:picLocks noChangeAspect="1" noChangeArrowheads="1"/>
+                    </pic:cNvPicPr>
+                  </pic:nvPicPr>
+                  <pic:blipFill>
+                    <a:blip r:embed="rId13"/>
+                    <a:srcRect/>
+                    <a:stretch>
+                      <a:fillRect/>
+                    </a:stretch>
+                  </pic:blipFill>
+                  <pic:spPr bwMode="auto">
+                    <a:xfrm>
+                      <a:off x="0" y="0"/>
+                      <a:ext cx="5274805" cy="6905502"/>
+                    </a:xfrm>
+                    <a:prstGeom prst="rect">
+                      <a:avLst/>
+                    </a:prstGeom>
+                    <a:noFill/>
+                    <a:ln w="9525">
+                      <a:noFill/>
+                      <a:miter lim="800000"/>
+                      <a:headEnd/>
+                      <a:tailEnd/>
                     </a:ln>
                   </pic:spPr>
                 </pic:pic>
@@ -6684,205 +7564,23 @@
           </wp:anchor>
         </w:drawing>
       </w:r>
-      <w:r>
-        <w:rPr>
-          <w:rFonts w:hint="eastAsia"/>
-        </w:rPr>
-        <w:t>查看我的提报功能类图</w:t>
-      </w:r>
-      <w:bookmarkEnd w:id="11"/>
     </w:p>
     <w:p>
       <w:pPr>
         <w:spacing w:line="400" w:lineRule="exact"/>
         <w:rPr>
           <w:rFonts w:ascii="Arial" w:hAnsi="Arial" w:cs="宋体"/>
+          <w:b/>
           <w:sz w:val="24"/>
         </w:rPr>
       </w:pPr>
       <w:r>
         <w:rPr>
           <w:rFonts w:ascii="Arial" w:hAnsi="Arial" w:cs="宋体" w:hint="eastAsia"/>
-          <w:sz w:val="24"/>
-        </w:rPr>
-        <w:lastRenderedPageBreak/>
-        <w:tab/>
-        <w:t>MyQuestionAction</w:t>
-      </w:r>
-      <w:r>
-        <w:rPr>
-          <w:rFonts w:ascii="Arial" w:hAnsi="Arial" w:cs="宋体" w:hint="eastAsia"/>
-          <w:sz w:val="24"/>
-        </w:rPr>
-        <w:t>的</w:t>
-      </w:r>
-      <w:r>
-        <w:rPr>
-          <w:rFonts w:ascii="Arial" w:hAnsi="Arial" w:cs="宋体" w:hint="eastAsia"/>
-          <w:sz w:val="24"/>
-        </w:rPr>
-        <w:t>execute</w:t>
-      </w:r>
-      <w:r>
-        <w:rPr>
-          <w:rFonts w:ascii="Arial" w:hAnsi="Arial" w:cs="宋体" w:hint="eastAsia"/>
-          <w:sz w:val="24"/>
-        </w:rPr>
-        <w:t>方法调用</w:t>
-      </w:r>
-      <w:r>
-        <w:rPr>
-          <w:rFonts w:ascii="Arial" w:hAnsi="Arial" w:cs="宋体" w:hint="eastAsia"/>
-          <w:sz w:val="24"/>
-        </w:rPr>
-        <w:t>getPageData</w:t>
-      </w:r>
-      <w:r>
-        <w:rPr>
-          <w:rFonts w:ascii="Arial" w:hAnsi="Arial" w:cs="宋体" w:hint="eastAsia"/>
-          <w:sz w:val="24"/>
-        </w:rPr>
-        <w:t>方法，传入参数</w:t>
-      </w:r>
-      <w:r>
-        <w:rPr>
-          <w:rFonts w:ascii="Arial" w:hAnsi="Arial" w:cs="宋体" w:hint="eastAsia"/>
-          <w:sz w:val="24"/>
-        </w:rPr>
-        <w:t>employeeId</w:t>
-      </w:r>
-      <w:r>
-        <w:rPr>
-          <w:rFonts w:ascii="Arial" w:hAnsi="Arial" w:cs="宋体" w:hint="eastAsia"/>
-          <w:sz w:val="24"/>
-        </w:rPr>
-        <w:t>和</w:t>
-      </w:r>
-      <w:r>
-        <w:rPr>
-          <w:rFonts w:ascii="Arial" w:hAnsi="Arial" w:cs="宋体" w:hint="eastAsia"/>
-          <w:sz w:val="24"/>
-        </w:rPr>
-        <w:t>pageNumber</w:t>
-      </w:r>
-      <w:r>
-        <w:rPr>
-          <w:rFonts w:ascii="Arial" w:hAnsi="Arial" w:cs="宋体" w:hint="eastAsia"/>
-          <w:sz w:val="24"/>
-        </w:rPr>
-        <w:t>，然后调用</w:t>
-      </w:r>
-      <w:r>
-        <w:rPr>
-          <w:rFonts w:ascii="Arial" w:hAnsi="Arial" w:cs="宋体" w:hint="eastAsia"/>
-          <w:sz w:val="24"/>
-        </w:rPr>
-        <w:t>MyQuestionService</w:t>
-      </w:r>
-      <w:r>
-        <w:rPr>
-          <w:rFonts w:ascii="Arial" w:hAnsi="Arial" w:cs="宋体" w:hint="eastAsia"/>
-          <w:sz w:val="24"/>
-        </w:rPr>
-        <w:t>的</w:t>
-      </w:r>
-      <w:r>
-        <w:rPr>
-          <w:rFonts w:ascii="Arial" w:hAnsi="Arial" w:cs="宋体" w:hint="eastAsia"/>
-          <w:sz w:val="24"/>
-        </w:rPr>
-        <w:t>getPageData</w:t>
-      </w:r>
-      <w:r>
-        <w:rPr>
-          <w:rFonts w:ascii="Arial" w:hAnsi="Arial" w:cs="宋体" w:hint="eastAsia"/>
-          <w:sz w:val="24"/>
-        </w:rPr>
-        <w:t>方法，这个方法调用</w:t>
-      </w:r>
-      <w:r>
-        <w:rPr>
-          <w:rFonts w:ascii="Arial" w:hAnsi="Arial" w:cs="宋体" w:hint="eastAsia"/>
-          <w:sz w:val="24"/>
-        </w:rPr>
-        <w:t>OaHelpdeskQuestionDAO</w:t>
-      </w:r>
-      <w:r>
-        <w:rPr>
-          <w:rFonts w:ascii="Arial" w:hAnsi="Arial" w:cs="宋体" w:hint="eastAsia"/>
-          <w:sz w:val="24"/>
-        </w:rPr>
-        <w:t>中的</w:t>
-      </w:r>
-      <w:r>
-        <w:rPr>
-          <w:rFonts w:ascii="Arial" w:hAnsi="Arial" w:cs="宋体" w:hint="eastAsia"/>
-          <w:sz w:val="24"/>
-        </w:rPr>
-        <w:t>findByExampleWithSize</w:t>
-      </w:r>
-      <w:r>
-        <w:rPr>
-          <w:rFonts w:ascii="Arial" w:hAnsi="Arial" w:cs="宋体" w:hint="eastAsia"/>
-          <w:sz w:val="24"/>
-        </w:rPr>
-        <w:t>方法，只取出这一页要显示记录，然后用</w:t>
-      </w:r>
-      <w:r>
-        <w:rPr>
-          <w:rFonts w:ascii="Arial" w:hAnsi="Arial" w:cs="宋体" w:hint="eastAsia"/>
-          <w:sz w:val="24"/>
-        </w:rPr>
-        <w:t>QuestionDetail</w:t>
-      </w:r>
-      <w:r>
-        <w:rPr>
-          <w:rFonts w:ascii="Arial" w:hAnsi="Arial" w:cs="宋体" w:hint="eastAsia"/>
-          <w:sz w:val="24"/>
-        </w:rPr>
-        <w:t>类对</w:t>
-      </w:r>
-      <w:r>
-        <w:rPr>
-          <w:rFonts w:ascii="Arial" w:hAnsi="Arial" w:cs="宋体" w:hint="eastAsia"/>
-          <w:sz w:val="24"/>
-        </w:rPr>
-        <w:t>OaHelpdeskQuestion</w:t>
-      </w:r>
-      <w:r>
-        <w:rPr>
-          <w:rFonts w:ascii="Arial" w:hAnsi="Arial" w:cs="宋体" w:hint="eastAsia"/>
-          <w:sz w:val="24"/>
-        </w:rPr>
-        <w:t>进行包装，以便获取全部所需信息，最后返回一个</w:t>
-      </w:r>
-      <w:r>
-        <w:rPr>
-          <w:rFonts w:ascii="Arial" w:hAnsi="Arial" w:cs="宋体" w:hint="eastAsia"/>
-          <w:sz w:val="24"/>
-        </w:rPr>
-        <w:t>QuestionDetail</w:t>
-      </w:r>
-      <w:r>
-        <w:rPr>
-          <w:rFonts w:ascii="Arial" w:hAnsi="Arial" w:cs="宋体" w:hint="eastAsia"/>
-          <w:sz w:val="24"/>
-        </w:rPr>
-        <w:t>实例的列表，放入</w:t>
-      </w:r>
-      <w:r>
-        <w:rPr>
-          <w:rFonts w:ascii="Arial" w:hAnsi="Arial" w:cs="宋体" w:hint="eastAsia"/>
-          <w:sz w:val="24"/>
-        </w:rPr>
-        <w:t>request</w:t>
-      </w:r>
-      <w:r>
-        <w:rPr>
-          <w:rFonts w:ascii="Arial" w:hAnsi="Arial" w:cs="宋体" w:hint="eastAsia"/>
-          <w:sz w:val="24"/>
-        </w:rPr>
-        <w:t>对象中，在前端予以显示。</w:t>
+          <w:b/>
+          <w:sz w:val="24"/>
+        </w:rPr>
+        <w:t>还款功能类的设计</w:t>
       </w:r>
     </w:p>
     <w:p>
@@ -6900,64 +7598,20 @@
           <w:b/>
           <w:sz w:val="24"/>
         </w:rPr>
-        <w:t>对借款投标</w:t>
-      </w:r>
-      <w:r>
-        <w:rPr>
-          <w:rFonts w:ascii="Arial" w:hAnsi="Arial" w:cs="宋体" w:hint="eastAsia"/>
-          <w:b/>
-          <w:sz w:val="24"/>
-        </w:rPr>
-        <w:t>功能类的设计</w:t>
+        <w:t>借款管理功能类的设计</w:t>
       </w:r>
     </w:p>
     <w:p>
       <w:pPr>
         <w:spacing w:line="400" w:lineRule="exact"/>
         <w:rPr>
-          <w:rFonts w:ascii="Arial" w:hAnsi="Arial" w:cs="宋体" w:hint="eastAsia"/>
-          <w:b/>
+          <w:rFonts w:ascii="Arial" w:hAnsi="Arial" w:cs="宋体"/>
           <w:sz w:val="24"/>
         </w:rPr>
       </w:pPr>
       <w:r>
         <w:rPr>
           <w:rFonts w:ascii="Arial" w:hAnsi="Arial" w:cs="宋体" w:hint="eastAsia"/>
-          <w:b/>
-          <w:sz w:val="24"/>
-        </w:rPr>
-        <w:t>还款功能类的设计</w:t>
-      </w:r>
-    </w:p>
-    <w:p>
-      <w:pPr>
-        <w:spacing w:line="400" w:lineRule="exact"/>
-        <w:rPr>
-          <w:rFonts w:ascii="Arial" w:hAnsi="Arial" w:cs="宋体"/>
-          <w:b/>
-          <w:sz w:val="24"/>
-        </w:rPr>
-      </w:pPr>
-      <w:r>
-        <w:rPr>
-          <w:rFonts w:ascii="Arial" w:hAnsi="Arial" w:cs="宋体" w:hint="eastAsia"/>
-          <w:b/>
-          <w:sz w:val="24"/>
-        </w:rPr>
-        <w:t>借款管理功能类的设计</w:t>
-      </w:r>
-    </w:p>
-    <w:p>
-      <w:pPr>
-        <w:spacing w:line="400" w:lineRule="exact"/>
-        <w:rPr>
-          <w:rFonts w:ascii="Arial" w:hAnsi="Arial" w:cs="宋体"/>
-          <w:sz w:val="24"/>
-        </w:rPr>
-      </w:pPr>
-      <w:r>
-        <w:rPr>
-          <w:rFonts w:ascii="Arial" w:hAnsi="Arial" w:cs="宋体" w:hint="eastAsia"/>
           <w:sz w:val="24"/>
         </w:rPr>
         <w:tab/>
@@ -7065,7 +7719,15 @@
           <w:rFonts w:ascii="Arial" w:hAnsi="Arial" w:cs="宋体" w:hint="eastAsia"/>
           <w:sz w:val="24"/>
         </w:rPr>
-        <w:t>的包装，然后传入</w:t>
+        <w:t>的包</w:t>
+      </w:r>
+      <w:r>
+        <w:rPr>
+          <w:rFonts w:ascii="Arial" w:hAnsi="Arial" w:cs="宋体" w:hint="eastAsia"/>
+          <w:sz w:val="24"/>
+        </w:rPr>
+        <w:lastRenderedPageBreak/>
+        <w:t>装，然后传入</w:t>
       </w:r>
       <w:r>
         <w:rPr>
@@ -7136,10 +7798,10 @@
                     </pic:cNvPicPr>
                   </pic:nvPicPr>
                   <pic:blipFill>
-                    <a:blip r:embed="rId13">
+                    <a:blip r:embed="rId14">
                       <a:extLst>
                         <a:ext uri="{28A0092B-C50C-407E-A947-70E740481C1C}">
-                          <a14:useLocalDpi xmlns:a14="http://schemas.microsoft.com/office/drawing/2010/main" val="0"/>
+                          <a14:useLocalDpi xmlns:a14="http://schemas.microsoft.com/office/drawing/2010/main" xmlns:wps="http://schemas.microsoft.com/office/word/2010/wordprocessingShape" xmlns:wpi="http://schemas.microsoft.com/office/word/2010/wordprocessingInk" xmlns:wpg="http://schemas.microsoft.com/office/word/2010/wordprocessingGroup" xmlns:w14="http://schemas.microsoft.com/office/word/2010/wordml" xmlns:w="http://schemas.openxmlformats.org/wordprocessingml/2006/main" xmlns:w10="urn:schemas-microsoft-com:office:word" xmlns:wp14="http://schemas.microsoft.com/office/word/2010/wordprocessingDrawing" xmlns:v="urn:schemas-microsoft-com:vml" xmlns:o="urn:schemas-microsoft-com:office:office" xmlns:mc="http://schemas.openxmlformats.org/markup-compatibility/2006" xmlns:wpc="http://schemas.microsoft.com/office/word/2010/wordprocessingCanvas" xmlns="" val="0"/>
                         </a:ext>
                       </a:extLst>
                     </a:blip>
@@ -7212,7 +7874,6 @@
         <w:rPr>
           <w:rFonts w:hint="eastAsia"/>
         </w:rPr>
-        <w:lastRenderedPageBreak/>
         <w:t>图</w:t>
       </w:r>
       <w:r>
@@ -7410,7 +8071,15 @@
           <w:rFonts w:ascii="Arial" w:hAnsi="Arial" w:cs="宋体" w:hint="eastAsia"/>
           <w:sz w:val="24"/>
         </w:rPr>
-        <w:t>从客服遇到问题到提报处理过程得到评价之间的流程可以如下概括：首先，客服打开</w:t>
+        <w:t>从客服遇到问题到提报处理过程得到评价之间的流程可以如下概括：首先，</w:t>
+      </w:r>
+      <w:r>
+        <w:rPr>
+          <w:rFonts w:ascii="Arial" w:hAnsi="Arial" w:cs="宋体" w:hint="eastAsia"/>
+          <w:sz w:val="24"/>
+        </w:rPr>
+        <w:lastRenderedPageBreak/>
+        <w:t>客服打开</w:t>
       </w:r>
       <w:r>
         <w:rPr>
@@ -7823,15 +8492,7 @@
           <w:rFonts w:ascii="Arial" w:hAnsi="Arial" w:cs="宋体" w:hint="eastAsia"/>
           <w:sz w:val="24"/>
         </w:rPr>
-        <w:t>处理之后提报评价便被保存在数据库中。至此，整个</w:t>
-      </w:r>
-      <w:r>
-        <w:rPr>
-          <w:rFonts w:ascii="Arial" w:hAnsi="Arial" w:cs="宋体" w:hint="eastAsia"/>
-          <w:sz w:val="24"/>
-        </w:rPr>
-        <w:lastRenderedPageBreak/>
-        <w:t>提报的处理流程便完成了。</w:t>
+        <w:t>处理之后提报评价便被保存在数据库中。至此，整个提报的处理流程便完成了。</w:t>
       </w:r>
     </w:p>
     <w:p>
@@ -7941,6 +8602,7 @@
         <w:rPr>
           <w:noProof/>
         </w:rPr>
+        <w:lastRenderedPageBreak/>
         <w:drawing>
           <wp:anchor distT="0" distB="0" distL="114300" distR="114300" simplePos="0" relativeHeight="251664384" behindDoc="0" locked="0" layoutInCell="1" allowOverlap="1">
             <wp:simplePos x="0" y="0"/>
@@ -7967,10 +8629,10 @@
                     </pic:cNvPicPr>
                   </pic:nvPicPr>
                   <pic:blipFill>
-                    <a:blip r:embed="rId14">
+                    <a:blip r:embed="rId15">
                       <a:extLst>
                         <a:ext uri="{28A0092B-C50C-407E-A947-70E740481C1C}">
-                          <a14:useLocalDpi xmlns:a14="http://schemas.microsoft.com/office/drawing/2010/main" val="0"/>
+                          <a14:useLocalDpi xmlns:a14="http://schemas.microsoft.com/office/drawing/2010/main" xmlns:wps="http://schemas.microsoft.com/office/word/2010/wordprocessingShape" xmlns:wpi="http://schemas.microsoft.com/office/word/2010/wordprocessingInk" xmlns:wpg="http://schemas.microsoft.com/office/word/2010/wordprocessingGroup" xmlns:w14="http://schemas.microsoft.com/office/word/2010/wordml" xmlns:w="http://schemas.openxmlformats.org/wordprocessingml/2006/main" xmlns:w10="urn:schemas-microsoft-com:office:word" xmlns:wp14="http://schemas.microsoft.com/office/word/2010/wordprocessingDrawing" xmlns:v="urn:schemas-microsoft-com:vml" xmlns:o="urn:schemas-microsoft-com:office:office" xmlns:mc="http://schemas.openxmlformats.org/markup-compatibility/2006" xmlns:wpc="http://schemas.microsoft.com/office/word/2010/wordprocessingCanvas" xmlns="" val="0"/>
                         </a:ext>
                       </a:extLst>
                     </a:blip>
@@ -8122,15 +8784,7 @@
           <w:rFonts w:ascii="Arial" w:hAnsi="Verdana" w:cs="Arial" w:hint="eastAsia"/>
           <w:sz w:val="24"/>
         </w:rPr>
-        <w:t>系统</w:t>
-      </w:r>
-      <w:r>
-        <w:rPr>
-          <w:rFonts w:ascii="Arial" w:hAnsi="Verdana" w:cs="Arial" w:hint="eastAsia"/>
-          <w:sz w:val="24"/>
-        </w:rPr>
-        <w:lastRenderedPageBreak/>
-        <w:t>框架主要的配置文件是</w:t>
+        <w:t>系统框架主要的配置文件是</w:t>
       </w:r>
       <w:r>
         <w:rPr>
@@ -8371,6 +9025,7 @@
           <w:rFonts w:ascii="Arial" w:hAnsi="Verdana" w:cs="Arial"/>
           <w:sz w:val="24"/>
         </w:rPr>
+        <w:lastRenderedPageBreak/>
         <w:t>AnnotationBeanPostProcessor</w:t>
       </w:r>
       <w:r>
@@ -9344,77 +9999,77 @@
           <w:rFonts w:ascii="Arial" w:hAnsi="Verdana" w:cs="Arial" w:hint="eastAsia"/>
           <w:sz w:val="24"/>
         </w:rPr>
+        <w:t>首先，客服点击“添加提报”链接后进入</w:t>
+      </w:r>
+      <w:r>
+        <w:rPr>
+          <w:rFonts w:ascii="Arial" w:hAnsi="Verdana" w:cs="Arial" w:hint="eastAsia"/>
+          <w:sz w:val="24"/>
+        </w:rPr>
+        <w:t>AddQuestion.jsp</w:t>
+      </w:r>
+      <w:r>
+        <w:rPr>
+          <w:rFonts w:ascii="Arial" w:hAnsi="Verdana" w:cs="Arial" w:hint="eastAsia"/>
+          <w:sz w:val="24"/>
+        </w:rPr>
+        <w:t>页面，页面上显示客服工号，客服姓名，问题类别，问题描述，提报日期五个信息。其中客服工号，客服姓名是根据登录时在</w:t>
+      </w:r>
+      <w:r>
+        <w:rPr>
+          <w:rFonts w:ascii="Arial" w:hAnsi="Verdana" w:cs="Arial" w:hint="eastAsia"/>
+          <w:sz w:val="24"/>
+        </w:rPr>
+        <w:t>session</w:t>
+      </w:r>
+      <w:r>
+        <w:rPr>
+          <w:rFonts w:ascii="Arial" w:hAnsi="Verdana" w:cs="Arial" w:hint="eastAsia"/>
+          <w:sz w:val="24"/>
+        </w:rPr>
+        <w:t>中存储的内容得到的，提报日期是显示的是当天的日期，这些都是不能更改的。问题类别是</w:t>
+      </w:r>
+      <w:r>
+        <w:rPr>
+          <w:rFonts w:ascii="Arial" w:hAnsi="Verdana" w:cs="Arial" w:hint="eastAsia"/>
+          <w:sz w:val="24"/>
+        </w:rPr>
+        <w:t>select</w:t>
+      </w:r>
+      <w:r>
+        <w:rPr>
+          <w:rFonts w:ascii="Arial" w:hAnsi="Verdana" w:cs="Arial" w:hint="eastAsia"/>
+          <w:sz w:val="24"/>
+        </w:rPr>
+        <w:t>框，在里面可以选择提报的类型，这些类型保存在数据库中，由技术支持经理维护问题种类，在这里是通过</w:t>
+      </w:r>
+      <w:r>
+        <w:rPr>
+          <w:rFonts w:ascii="Arial" w:hAnsi="Verdana" w:cs="Arial" w:hint="eastAsia"/>
+          <w:sz w:val="24"/>
+        </w:rPr>
+        <w:t>ajax</w:t>
+      </w:r>
+      <w:r>
+        <w:rPr>
+          <w:rFonts w:ascii="Arial" w:hAnsi="Verdana" w:cs="Arial" w:hint="eastAsia"/>
+          <w:sz w:val="24"/>
+        </w:rPr>
+        <w:t>从数据库中取得的数据并加载到页面中。问题描述是一个</w:t>
+      </w:r>
+      <w:r>
+        <w:rPr>
+          <w:rFonts w:ascii="Arial" w:hAnsi="Verdana" w:cs="Arial" w:hint="eastAsia"/>
+          <w:sz w:val="24"/>
+        </w:rPr>
+        <w:t>textarea</w:t>
+      </w:r>
+      <w:r>
+        <w:rPr>
+          <w:rFonts w:ascii="Arial" w:hAnsi="Verdana" w:cs="Arial" w:hint="eastAsia"/>
+          <w:sz w:val="24"/>
+        </w:rPr>
         <w:lastRenderedPageBreak/>
-        <w:t>首先，客服点击“添加提报”链接后进入</w:t>
-      </w:r>
-      <w:r>
-        <w:rPr>
-          <w:rFonts w:ascii="Arial" w:hAnsi="Verdana" w:cs="Arial" w:hint="eastAsia"/>
-          <w:sz w:val="24"/>
-        </w:rPr>
-        <w:t>AddQuestion.jsp</w:t>
-      </w:r>
-      <w:r>
-        <w:rPr>
-          <w:rFonts w:ascii="Arial" w:hAnsi="Verdana" w:cs="Arial" w:hint="eastAsia"/>
-          <w:sz w:val="24"/>
-        </w:rPr>
-        <w:t>页面，页面上显示客服工号，客服姓名，问题类别，问题描述，提报日期五个信息。其中客服工号，客服姓名是根据登录时在</w:t>
-      </w:r>
-      <w:r>
-        <w:rPr>
-          <w:rFonts w:ascii="Arial" w:hAnsi="Verdana" w:cs="Arial" w:hint="eastAsia"/>
-          <w:sz w:val="24"/>
-        </w:rPr>
-        <w:t>session</w:t>
-      </w:r>
-      <w:r>
-        <w:rPr>
-          <w:rFonts w:ascii="Arial" w:hAnsi="Verdana" w:cs="Arial" w:hint="eastAsia"/>
-          <w:sz w:val="24"/>
-        </w:rPr>
-        <w:t>中存储的内容得到的，提报日期是显示的是当天的日期，这些都是不能更改的。问题类别是</w:t>
-      </w:r>
-      <w:r>
-        <w:rPr>
-          <w:rFonts w:ascii="Arial" w:hAnsi="Verdana" w:cs="Arial" w:hint="eastAsia"/>
-          <w:sz w:val="24"/>
-        </w:rPr>
-        <w:t>select</w:t>
-      </w:r>
-      <w:r>
-        <w:rPr>
-          <w:rFonts w:ascii="Arial" w:hAnsi="Verdana" w:cs="Arial" w:hint="eastAsia"/>
-          <w:sz w:val="24"/>
-        </w:rPr>
-        <w:t>框，在里面可以选择提报的类型，这些类型保存在数据库中，由技术支持经理维护问题种类，在这里是通过</w:t>
-      </w:r>
-      <w:r>
-        <w:rPr>
-          <w:rFonts w:ascii="Arial" w:hAnsi="Verdana" w:cs="Arial" w:hint="eastAsia"/>
-          <w:sz w:val="24"/>
-        </w:rPr>
-        <w:t>ajax</w:t>
-      </w:r>
-      <w:r>
-        <w:rPr>
-          <w:rFonts w:ascii="Arial" w:hAnsi="Verdana" w:cs="Arial" w:hint="eastAsia"/>
-          <w:sz w:val="24"/>
-        </w:rPr>
-        <w:t>从数据库中取得的数据并加载到页面中。问题描述是一个</w:t>
-      </w:r>
-      <w:r>
-        <w:rPr>
-          <w:rFonts w:ascii="Arial" w:hAnsi="Verdana" w:cs="Arial" w:hint="eastAsia"/>
-          <w:sz w:val="24"/>
-        </w:rPr>
-        <w:t>textarea</w:t>
-      </w:r>
-      <w:r>
-        <w:rPr>
-          <w:rFonts w:ascii="Arial" w:hAnsi="Verdana" w:cs="Arial" w:hint="eastAsia"/>
-          <w:sz w:val="24"/>
-        </w:rPr>
         <w:t>框，客服在这里输入提报问题的详细描述。</w:t>
       </w:r>
     </w:p>
@@ -10028,10 +10683,10 @@
                     </pic:cNvPicPr>
                   </pic:nvPicPr>
                   <pic:blipFill>
-                    <a:blip r:embed="rId15">
+                    <a:blip r:embed="rId16">
                       <a:extLst>
                         <a:ext uri="{28A0092B-C50C-407E-A947-70E740481C1C}">
-                          <a14:useLocalDpi xmlns:a14="http://schemas.microsoft.com/office/drawing/2010/main" val="0"/>
+                          <a14:useLocalDpi xmlns:a14="http://schemas.microsoft.com/office/drawing/2010/main" xmlns:wps="http://schemas.microsoft.com/office/word/2010/wordprocessingShape" xmlns:wpi="http://schemas.microsoft.com/office/word/2010/wordprocessingInk" xmlns:wpg="http://schemas.microsoft.com/office/word/2010/wordprocessingGroup" xmlns:w14="http://schemas.microsoft.com/office/word/2010/wordml" xmlns:w="http://schemas.openxmlformats.org/wordprocessingml/2006/main" xmlns:w10="urn:schemas-microsoft-com:office:word" xmlns:wp14="http://schemas.microsoft.com/office/word/2010/wordprocessingDrawing" xmlns:v="urn:schemas-microsoft-com:vml" xmlns:o="urn:schemas-microsoft-com:office:office" xmlns:mc="http://schemas.openxmlformats.org/markup-compatibility/2006" xmlns:wpc="http://schemas.microsoft.com/office/word/2010/wordprocessingCanvas" xmlns="" val="0"/>
                         </a:ext>
                       </a:extLst>
                     </a:blip>
@@ -10090,7 +10745,6 @@
         <w:rPr>
           <w:rFonts w:hint="eastAsia"/>
         </w:rPr>
-        <w:lastRenderedPageBreak/>
         <w:t>图</w:t>
       </w:r>
       <w:r>
@@ -10182,7 +10836,15 @@
           <w:rFonts w:ascii="Arial" w:hAnsi="Verdana" w:cs="Arial" w:hint="eastAsia"/>
           <w:sz w:val="24"/>
         </w:rPr>
-        <w:t>查看提报列表类型的操作包括许多种，比如客服查看自己的提报，技术支持经理查看所有的提报，技术支持组成员查看等待自己解决的提报等等，这些操作的基本原理都是差不多的，这些操作的业务逻辑层的</w:t>
+        <w:t>查看提报列表类型的操作包括许多种，比如客服查看自己的提报，技术支持经理查看所有的提报，技术支持组成员查看等待自己解决的提报等等，这些操作</w:t>
+      </w:r>
+      <w:r>
+        <w:rPr>
+          <w:rFonts w:ascii="Arial" w:hAnsi="Verdana" w:cs="Arial" w:hint="eastAsia"/>
+          <w:sz w:val="24"/>
+        </w:rPr>
+        <w:lastRenderedPageBreak/>
+        <w:t>的基本原理都是差不多的，这些操作的业务逻辑层的</w:t>
       </w:r>
       <w:r>
         <w:rPr>
@@ -10877,15 +11539,7 @@
           <w:rFonts w:ascii="Arial" w:hAnsi="Verdana" w:cs="Arial" w:hint="eastAsia"/>
           <w:sz w:val="24"/>
         </w:rPr>
-        <w:t>进行倒转操作，使后加入的记录显示在前</w:t>
-      </w:r>
-      <w:r>
-        <w:rPr>
-          <w:rFonts w:ascii="Arial" w:hAnsi="Verdana" w:cs="Arial" w:hint="eastAsia"/>
-          <w:sz w:val="24"/>
-        </w:rPr>
-        <w:lastRenderedPageBreak/>
-        <w:t>面。生成的这个</w:t>
+        <w:t>进行倒转操作，使后加入的记录显示在前面。生成的这个</w:t>
       </w:r>
       <w:r>
         <w:rPr>
@@ -11135,6 +11789,7 @@
           <w:rFonts w:ascii="Arial" w:hAnsi="Verdana" w:cs="Arial"/>
           <w:sz w:val="24"/>
         </w:rPr>
+        <w:lastRenderedPageBreak/>
         <w:t>BeginNotSolveQuestion.jsp</w:t>
       </w:r>
       <w:r>
@@ -11509,10 +12164,10 @@
                     </pic:cNvPicPr>
                   </pic:nvPicPr>
                   <pic:blipFill>
-                    <a:blip r:embed="rId16" cstate="print">
+                    <a:blip r:embed="rId17" cstate="print">
                       <a:extLst>
                         <a:ext uri="{28A0092B-C50C-407E-A947-70E740481C1C}">
-                          <a14:useLocalDpi xmlns:a14="http://schemas.microsoft.com/office/drawing/2010/main" val="0"/>
+                          <a14:useLocalDpi xmlns:a14="http://schemas.microsoft.com/office/drawing/2010/main" xmlns:wps="http://schemas.microsoft.com/office/word/2010/wordprocessingShape" xmlns:wpi="http://schemas.microsoft.com/office/word/2010/wordprocessingInk" xmlns:wpg="http://schemas.microsoft.com/office/word/2010/wordprocessingGroup" xmlns:w14="http://schemas.microsoft.com/office/word/2010/wordml" xmlns:w="http://schemas.openxmlformats.org/wordprocessingml/2006/main" xmlns:w10="urn:schemas-microsoft-com:office:word" xmlns:wp14="http://schemas.microsoft.com/office/word/2010/wordprocessingDrawing" xmlns:v="urn:schemas-microsoft-com:vml" xmlns:o="urn:schemas-microsoft-com:office:office" xmlns:mc="http://schemas.openxmlformats.org/markup-compatibility/2006" xmlns:wpc="http://schemas.microsoft.com/office/word/2010/wordprocessingCanvas" xmlns="" val="0"/>
                         </a:ext>
                       </a:extLst>
                     </a:blip>
@@ -11578,7 +12233,6 @@
         <w:rPr>
           <w:rFonts w:hint="eastAsia"/>
         </w:rPr>
-        <w:lastRenderedPageBreak/>
         <w:t>图</w:t>
       </w:r>
       <w:r>
@@ -11650,7 +12304,7 @@
           <w:insideH w:val="single" w:sz="4" w:space="0" w:color="auto"/>
           <w:insideV w:val="single" w:sz="4" w:space="0" w:color="auto"/>
         </w:tblBorders>
-        <w:tblLook w:val="04A0" w:firstRow="1" w:lastRow="0" w:firstColumn="1" w:lastColumn="0" w:noHBand="0" w:noVBand="1"/>
+        <w:tblLook w:val="04A0"/>
       </w:tblPr>
       <w:tblGrid>
         <w:gridCol w:w="8522"/>
@@ -11759,6 +12413,7 @@
                 <w:rFonts w:ascii="Arial" w:hAnsi="Verdana" w:cs="Arial"/>
                 <w:szCs w:val="21"/>
               </w:rPr>
+              <w:lastRenderedPageBreak/>
               <w:t>pager.setTotalRecord(total);</w:t>
             </w:r>
           </w:p>
@@ -12462,6 +13117,7 @@
         <w:rPr>
           <w:rFonts w:hint="eastAsia"/>
         </w:rPr>
+        <w:lastRenderedPageBreak/>
         <w:t>图</w:t>
       </w:r>
       <w:r>
@@ -12490,7 +13146,6 @@
         <w:rPr>
           <w:rFonts w:ascii="Arial" w:hAnsi="宋体" w:cs="Arial" w:hint="eastAsia"/>
         </w:rPr>
-        <w:lastRenderedPageBreak/>
         <w:t>4</w:t>
       </w:r>
       <w:r>
@@ -12590,6 +13245,7 @@
           <w:rFonts w:ascii="Arial" w:hAnsi="Verdana" w:cs="Arial" w:hint="eastAsia"/>
           <w:sz w:val="24"/>
         </w:rPr>
+        <w:lastRenderedPageBreak/>
         <w:t>QuestionAllDetailAction</w:t>
       </w:r>
       <w:r>
@@ -13010,10 +13666,10 @@
                     </pic:cNvPicPr>
                   </pic:nvPicPr>
                   <pic:blipFill>
-                    <a:blip r:embed="rId17">
+                    <a:blip r:embed="rId18">
                       <a:extLst>
                         <a:ext uri="{28A0092B-C50C-407E-A947-70E740481C1C}">
-                          <a14:useLocalDpi xmlns:a14="http://schemas.microsoft.com/office/drawing/2010/main" val="0"/>
+                          <a14:useLocalDpi xmlns:a14="http://schemas.microsoft.com/office/drawing/2010/main" xmlns:wps="http://schemas.microsoft.com/office/word/2010/wordprocessingShape" xmlns:wpi="http://schemas.microsoft.com/office/word/2010/wordprocessingInk" xmlns:wpg="http://schemas.microsoft.com/office/word/2010/wordprocessingGroup" xmlns:w14="http://schemas.microsoft.com/office/word/2010/wordml" xmlns:w="http://schemas.openxmlformats.org/wordprocessingml/2006/main" xmlns:w10="urn:schemas-microsoft-com:office:word" xmlns:wp14="http://schemas.microsoft.com/office/word/2010/wordprocessingDrawing" xmlns:v="urn:schemas-microsoft-com:vml" xmlns:o="urn:schemas-microsoft-com:office:office" xmlns:mc="http://schemas.openxmlformats.org/markup-compatibility/2006" xmlns:wpc="http://schemas.microsoft.com/office/word/2010/wordprocessingCanvas" xmlns="" val="0"/>
                         </a:ext>
                       </a:extLst>
                     </a:blip>
@@ -13115,7 +13771,6 @@
         <w:rPr>
           <w:rFonts w:ascii="Arial" w:hAnsi="宋体" w:cs="Arial" w:hint="eastAsia"/>
         </w:rPr>
-        <w:lastRenderedPageBreak/>
         <w:t>4</w:t>
       </w:r>
       <w:r>
@@ -13244,6 +13899,7 @@
           <w:rFonts w:ascii="Arial" w:hAnsi="Verdana" w:cs="Arial" w:hint="eastAsia"/>
           <w:sz w:val="24"/>
         </w:rPr>
+        <w:lastRenderedPageBreak/>
         <w:t>首先，技术支持组成员打开查看提报详细信息的页面</w:t>
       </w:r>
       <w:r>
@@ -14332,10 +14988,10 @@
                     </pic:cNvPicPr>
                   </pic:nvPicPr>
                   <pic:blipFill>
-                    <a:blip r:embed="rId18">
+                    <a:blip r:embed="rId19">
                       <a:extLst>
                         <a:ext uri="{28A0092B-C50C-407E-A947-70E740481C1C}">
-                          <a14:useLocalDpi xmlns:a14="http://schemas.microsoft.com/office/drawing/2010/main" val="0"/>
+                          <a14:useLocalDpi xmlns:a14="http://schemas.microsoft.com/office/drawing/2010/main" xmlns:wps="http://schemas.microsoft.com/office/word/2010/wordprocessingShape" xmlns:wpi="http://schemas.microsoft.com/office/word/2010/wordprocessingInk" xmlns:wpg="http://schemas.microsoft.com/office/word/2010/wordprocessingGroup" xmlns:w14="http://schemas.microsoft.com/office/word/2010/wordml" xmlns:w="http://schemas.openxmlformats.org/wordprocessingml/2006/main" xmlns:w10="urn:schemas-microsoft-com:office:word" xmlns:wp14="http://schemas.microsoft.com/office/word/2010/wordprocessingDrawing" xmlns:v="urn:schemas-microsoft-com:vml" xmlns:o="urn:schemas-microsoft-com:office:office" xmlns:mc="http://schemas.openxmlformats.org/markup-compatibility/2006" xmlns:wpc="http://schemas.microsoft.com/office/word/2010/wordprocessingCanvas" xmlns="" val="0"/>
                         </a:ext>
                       </a:extLst>
                     </a:blip>
@@ -14452,7 +15108,7 @@
           <w:insideH w:val="single" w:sz="4" w:space="0" w:color="auto"/>
           <w:insideV w:val="single" w:sz="4" w:space="0" w:color="auto"/>
         </w:tblBorders>
-        <w:tblLook w:val="04A0" w:firstRow="1" w:lastRow="0" w:firstColumn="1" w:lastColumn="0" w:noHBand="0" w:noVBand="1"/>
+        <w:tblLook w:val="04A0"/>
       </w:tblPr>
       <w:tblGrid>
         <w:gridCol w:w="8522"/>
@@ -15588,7 +16244,7 @@
           <w:insideH w:val="single" w:sz="4" w:space="0" w:color="auto"/>
           <w:insideV w:val="single" w:sz="4" w:space="0" w:color="auto"/>
         </w:tblBorders>
-        <w:tblLook w:val="04A0" w:firstRow="1" w:lastRow="0" w:firstColumn="1" w:lastColumn="0" w:noHBand="0" w:noVBand="1"/>
+        <w:tblLook w:val="04A0"/>
       </w:tblPr>
       <w:tblGrid>
         <w:gridCol w:w="8522"/>
@@ -17812,7 +18468,7 @@
           <w:insideH w:val="single" w:sz="4" w:space="0" w:color="auto"/>
           <w:insideV w:val="single" w:sz="4" w:space="0" w:color="auto"/>
         </w:tblBorders>
-        <w:tblLook w:val="04A0" w:firstRow="1" w:lastRow="0" w:firstColumn="1" w:lastColumn="0" w:noHBand="0" w:noVBand="1"/>
+        <w:tblLook w:val="04A0"/>
       </w:tblPr>
       <w:tblGrid>
         <w:gridCol w:w="8522"/>
@@ -19101,15 +19757,15 @@
 </file>
 
 <file path=word/endnotes.xml><?xml version="1.0" encoding="utf-8"?>
-<w:endnotes xmlns:wpc="http://schemas.microsoft.com/office/word/2010/wordprocessingCanvas" xmlns:mc="http://schemas.openxmlformats.org/markup-compatibility/2006" xmlns:o="urn:schemas-microsoft-com:office:office" xmlns:r="http://schemas.openxmlformats.org/officeDocument/2006/relationships" xmlns:m="http://schemas.openxmlformats.org/officeDocument/2006/math" xmlns:v="urn:schemas-microsoft-com:vml" xmlns:wp14="http://schemas.microsoft.com/office/word/2010/wordprocessingDrawing" xmlns:wp="http://schemas.openxmlformats.org/drawingml/2006/wordprocessingDrawing" xmlns:w10="urn:schemas-microsoft-com:office:word" xmlns:w="http://schemas.openxmlformats.org/wordprocessingml/2006/main" xmlns:w14="http://schemas.microsoft.com/office/word/2010/wordml" xmlns:wpg="http://schemas.microsoft.com/office/word/2010/wordprocessingGroup" xmlns:wpi="http://schemas.microsoft.com/office/word/2010/wordprocessingInk" xmlns:wne="http://schemas.microsoft.com/office/word/2006/wordml" xmlns:wps="http://schemas.microsoft.com/office/word/2010/wordprocessingShape" mc:Ignorable="w14 wp14">
-  <w:endnote w:type="separator" w:id="-1">
+<w:endnotes xmlns:ve="http://schemas.openxmlformats.org/markup-compatibility/2006" xmlns:o="urn:schemas-microsoft-com:office:office" xmlns:r="http://schemas.openxmlformats.org/officeDocument/2006/relationships" xmlns:m="http://schemas.openxmlformats.org/officeDocument/2006/math" xmlns:v="urn:schemas-microsoft-com:vml" xmlns:wp="http://schemas.openxmlformats.org/drawingml/2006/wordprocessingDrawing" xmlns:w10="urn:schemas-microsoft-com:office:word" xmlns:w="http://schemas.openxmlformats.org/wordprocessingml/2006/main" xmlns:wne="http://schemas.microsoft.com/office/word/2006/wordml">
+  <w:endnote w:type="separator" w:id="0">
     <w:p>
       <w:r>
         <w:separator/>
       </w:r>
     </w:p>
   </w:endnote>
-  <w:endnote w:type="continuationSeparator" w:id="0">
+  <w:endnote w:type="continuationSeparator" w:id="1">
     <w:p>
       <w:r>
         <w:continuationSeparator/>
@@ -19120,15 +19776,15 @@
 </file>
 
 <file path=word/footnotes.xml><?xml version="1.0" encoding="utf-8"?>
-<w:footnotes xmlns:wpc="http://schemas.microsoft.com/office/word/2010/wordprocessingCanvas" xmlns:mc="http://schemas.openxmlformats.org/markup-compatibility/2006" xmlns:o="urn:schemas-microsoft-com:office:office" xmlns:r="http://schemas.openxmlformats.org/officeDocument/2006/relationships" xmlns:m="http://schemas.openxmlformats.org/officeDocument/2006/math" xmlns:v="urn:schemas-microsoft-com:vml" xmlns:wp14="http://schemas.microsoft.com/office/word/2010/wordprocessingDrawing" xmlns:wp="http://schemas.openxmlformats.org/drawingml/2006/wordprocessingDrawing" xmlns:w10="urn:schemas-microsoft-com:office:word" xmlns:w="http://schemas.openxmlformats.org/wordprocessingml/2006/main" xmlns:w14="http://schemas.microsoft.com/office/word/2010/wordml" xmlns:wpg="http://schemas.microsoft.com/office/word/2010/wordprocessingGroup" xmlns:wpi="http://schemas.microsoft.com/office/word/2010/wordprocessingInk" xmlns:wne="http://schemas.microsoft.com/office/word/2006/wordml" xmlns:wps="http://schemas.microsoft.com/office/word/2010/wordprocessingShape" mc:Ignorable="w14 wp14">
-  <w:footnote w:type="separator" w:id="-1">
+<w:footnotes xmlns:ve="http://schemas.openxmlformats.org/markup-compatibility/2006" xmlns:o="urn:schemas-microsoft-com:office:office" xmlns:r="http://schemas.openxmlformats.org/officeDocument/2006/relationships" xmlns:m="http://schemas.openxmlformats.org/officeDocument/2006/math" xmlns:v="urn:schemas-microsoft-com:vml" xmlns:wp="http://schemas.openxmlformats.org/drawingml/2006/wordprocessingDrawing" xmlns:w10="urn:schemas-microsoft-com:office:word" xmlns:w="http://schemas.openxmlformats.org/wordprocessingml/2006/main" xmlns:wne="http://schemas.microsoft.com/office/word/2006/wordml">
+  <w:footnote w:type="separator" w:id="0">
     <w:p>
       <w:r>
         <w:separator/>
       </w:r>
     </w:p>
   </w:footnote>
-  <w:footnote w:type="continuationSeparator" w:id="0">
+  <w:footnote w:type="continuationSeparator" w:id="1">
     <w:p>
       <w:r>
         <w:continuationSeparator/>
@@ -19139,7 +19795,7 @@
 </file>
 
 <file path=word/styles.xml><?xml version="1.0" encoding="utf-8"?>
-<w:styles xmlns:mc="http://schemas.openxmlformats.org/markup-compatibility/2006" xmlns:r="http://schemas.openxmlformats.org/officeDocument/2006/relationships" xmlns:w="http://schemas.openxmlformats.org/wordprocessingml/2006/main" xmlns:w14="http://schemas.microsoft.com/office/word/2010/wordml" mc:Ignorable="w14">
+<w:styles xmlns:r="http://schemas.openxmlformats.org/officeDocument/2006/relationships" xmlns:w="http://schemas.openxmlformats.org/wordprocessingml/2006/main">
   <w:docDefaults>
     <w:rPrDefault>
       <w:rPr>
@@ -19379,6 +20035,7 @@
     <w:uiPriority w:val="99"/>
     <w:semiHidden/>
     <w:unhideWhenUsed/>
+    <w:qFormat/>
     <w:tblPr>
       <w:tblInd w:w="0" w:type="dxa"/>
       <w:tblCellMar>
@@ -20321,4 +20978,16 @@
   <a:objectDefaults/>
   <a:extraClrSchemeLst/>
 </a:theme>
+</file>
+
+<file path=customXml/item1.xml><?xml version="1.0" encoding="utf-8"?>
+<b:Sources xmlns:b="http://schemas.openxmlformats.org/officeDocument/2006/bibliography" xmlns="http://schemas.openxmlformats.org/officeDocument/2006/bibliography" SelectedStyle="\APA.XSL" StyleName="APA"/>
+</file>
+
+<file path=customXml/itemProps1.xml><?xml version="1.0" encoding="utf-8"?>
+<ds:datastoreItem xmlns:ds="http://schemas.openxmlformats.org/officeDocument/2006/customXml" ds:itemID="{04026B77-5C87-49B1-BC9E-DE056C02304A}">
+  <ds:schemaRefs>
+    <ds:schemaRef ds:uri="http://schemas.openxmlformats.org/officeDocument/2006/bibliography"/>
+  </ds:schemaRefs>
+</ds:datastoreItem>
 </file>
</xml_diff>